<commit_message>
Comment utiliser, personnaliser et configurer NLog dans .Net Core
</commit_message>
<xml_diff>
--- a/Notes.docx
+++ b/Notes.docx
@@ -17,7 +17,16 @@
         </w:numPr>
       </w:pPr>
       <w:r>
-        <w:t>Comment utiliser</w:t>
+        <w:t>Comment</w:t>
+      </w:r>
+      <w:r>
+        <w:t xml:space="preserve"> </w:t>
+      </w:r>
+      <w:r>
+        <w:t>utiliser</w:t>
+      </w:r>
+      <w:r>
+        <w:t>, personnaliser et configurer</w:t>
       </w:r>
       <w:r>
         <w:rPr>
@@ -39,28 +48,29 @@
         <w:t xml:space="preserve"> :</w:t>
       </w:r>
       <w:r>
-        <w:t xml:space="preserve"> bibliothèque de journalisation pour .NET (Install-Package </w:t>
-      </w:r>
-      <w:proofErr w:type="spellStart"/>
-      <w:r>
-        <w:t>NLog.Extensions.Logging</w:t>
-      </w:r>
-      <w:proofErr w:type="spellEnd"/>
-      <w:r>
-        <w:t>)</w:t>
-      </w:r>
-      <w:r>
-        <w:t xml:space="preserve"> et comment configurer </w:t>
-      </w:r>
-      <w:proofErr w:type="spellStart"/>
+        <w:t xml:space="preserve"> bibliothèque de journalisation pour .NET (</w:t>
+      </w:r>
       <w:r>
         <w:rPr>
           <w:b/>
           <w:bCs/>
         </w:rPr>
-        <w:t>NLog</w:t>
+        <w:t xml:space="preserve">Install-Package </w:t>
+      </w:r>
+      <w:proofErr w:type="spellStart"/>
+      <w:proofErr w:type="gramStart"/>
+      <w:r>
+        <w:rPr>
+          <w:b/>
+          <w:bCs/>
+        </w:rPr>
+        <w:t>NLog.Extensions.Logging</w:t>
       </w:r>
       <w:proofErr w:type="spellEnd"/>
+      <w:proofErr w:type="gramEnd"/>
+      <w:r>
+        <w:t>)</w:t>
+      </w:r>
     </w:p>
     <w:p>
       <w:pPr>

</xml_diff>

<commit_message>
Création du modèle de référentiel et connexion à la base de données MySQL
</commit_message>
<xml_diff>
--- a/Notes.docx
+++ b/Notes.docx
@@ -3,33 +3,63 @@
 <w:document xmlns:wpc="http://schemas.microsoft.com/office/word/2010/wordprocessingCanvas" xmlns:cx="http://schemas.microsoft.com/office/drawing/2014/chartex" xmlns:cx1="http://schemas.microsoft.com/office/drawing/2015/9/8/chartex" xmlns:cx2="http://schemas.microsoft.com/office/drawing/2015/10/21/chartex" xmlns:cx3="http://schemas.microsoft.com/office/drawing/2016/5/9/chartex" xmlns:cx4="http://schemas.microsoft.com/office/drawing/2016/5/10/chartex" xmlns:cx5="http://schemas.microsoft.com/office/drawing/2016/5/11/chartex" xmlns:cx6="http://schemas.microsoft.com/office/drawing/2016/5/12/chartex" xmlns:cx7="http://schemas.microsoft.com/office/drawing/2016/5/13/chartex" xmlns:cx8="http://schemas.microsoft.com/office/drawing/2016/5/14/chartex" xmlns:mc="http://schemas.openxmlformats.org/markup-compatibility/2006" xmlns:aink="http://schemas.microsoft.com/office/drawing/2016/ink" xmlns:am3d="http://schemas.microsoft.com/office/drawing/2017/model3d" xmlns:o="urn:schemas-microsoft-com:office:office" xmlns:oel="http://schemas.microsoft.com/office/2019/extlst" xmlns:r="http://schemas.openxmlformats.org/officeDocument/2006/relationships" xmlns:m="http://schemas.openxmlformats.org/officeDocument/2006/math" xmlns:v="urn:schemas-microsoft-com:vml" xmlns:wp14="http://schemas.microsoft.com/office/word/2010/wordprocessingDrawing" xmlns:wp="http://schemas.openxmlformats.org/drawingml/2006/wordprocessingDrawing" xmlns:w10="urn:schemas-microsoft-com:office:word" xmlns:w="http://schemas.openxmlformats.org/wordprocessingml/2006/main" xmlns:w14="http://schemas.microsoft.com/office/word/2010/wordml" xmlns:w15="http://schemas.microsoft.com/office/word/2012/wordml" xmlns:w16cex="http://schemas.microsoft.com/office/word/2018/wordml/cex" xmlns:w16cid="http://schemas.microsoft.com/office/word/2016/wordml/cid" xmlns:w16="http://schemas.microsoft.com/office/word/2018/wordml" xmlns:w16du="http://schemas.microsoft.com/office/word/2023/wordml/word16du" xmlns:w16sdtdh="http://schemas.microsoft.com/office/word/2020/wordml/sdtdatahash" xmlns:w16se="http://schemas.microsoft.com/office/word/2015/wordml/symex" xmlns:wpg="http://schemas.microsoft.com/office/word/2010/wordprocessingGroup" xmlns:wpi="http://schemas.microsoft.com/office/word/2010/wordprocessingInk" xmlns:wne="http://schemas.microsoft.com/office/word/2006/wordml" xmlns:wps="http://schemas.microsoft.com/office/word/2010/wordprocessingShape" mc:Ignorable="w14 w15 w16se w16cid w16 w16cex w16sdtdh wp14">
   <w:body>
     <w:p>
-      <w:r>
+      <w:pPr>
+        <w:rPr>
+          <w:rFonts w:cstheme="minorHAnsi"/>
+        </w:rPr>
+      </w:pPr>
+      <w:r>
+        <w:rPr>
+          <w:rFonts w:cstheme="minorHAnsi"/>
+        </w:rPr>
         <w:t>Notes</w:t>
       </w:r>
     </w:p>
-    <w:p/>
+    <w:p>
+      <w:pPr>
+        <w:rPr>
+          <w:rFonts w:cstheme="minorHAnsi"/>
+        </w:rPr>
+      </w:pPr>
+    </w:p>
     <w:p>
       <w:pPr>
         <w:pStyle w:val="Paragraphedeliste"/>
         <w:numPr>
           <w:ilvl w:val="0"/>
-          <w:numId w:val="1"/>
+          <w:numId w:val="4"/>
         </w:numPr>
-      </w:pPr>
-      <w:r>
+        <w:rPr>
+          <w:rFonts w:cstheme="minorHAnsi"/>
+        </w:rPr>
+      </w:pPr>
+      <w:r>
+        <w:rPr>
+          <w:rFonts w:cstheme="minorHAnsi"/>
+        </w:rPr>
         <w:t>Comment</w:t>
       </w:r>
       <w:r>
+        <w:rPr>
+          <w:rFonts w:cstheme="minorHAnsi"/>
+        </w:rPr>
         <w:t xml:space="preserve"> </w:t>
       </w:r>
       <w:r>
+        <w:rPr>
+          <w:rFonts w:cstheme="minorHAnsi"/>
+        </w:rPr>
         <w:t>utiliser</w:t>
       </w:r>
       <w:r>
+        <w:rPr>
+          <w:rFonts w:cstheme="minorHAnsi"/>
+        </w:rPr>
         <w:t>, personnaliser et configurer</w:t>
       </w:r>
       <w:r>
         <w:rPr>
+          <w:rFonts w:cstheme="minorHAnsi"/>
           <w:b/>
           <w:bCs/>
         </w:rPr>
@@ -38,6 +68,7 @@
       <w:proofErr w:type="spellStart"/>
       <w:r>
         <w:rPr>
+          <w:rFonts w:cstheme="minorHAnsi"/>
           <w:b/>
           <w:bCs/>
         </w:rPr>
@@ -45,36 +76,48 @@
       </w:r>
       <w:proofErr w:type="spellEnd"/>
       <w:r>
+        <w:rPr>
+          <w:rFonts w:cstheme="minorHAnsi"/>
+        </w:rPr>
         <w:t xml:space="preserve"> :</w:t>
       </w:r>
       <w:r>
+        <w:rPr>
+          <w:rFonts w:cstheme="minorHAnsi"/>
+        </w:rPr>
         <w:t xml:space="preserve"> bibliothèque de journalisation pour .NET (</w:t>
       </w:r>
       <w:r>
         <w:rPr>
+          <w:rFonts w:cstheme="minorHAnsi"/>
           <w:b/>
           <w:bCs/>
         </w:rPr>
         <w:t xml:space="preserve">Install-Package </w:t>
       </w:r>
       <w:proofErr w:type="spellStart"/>
-      <w:proofErr w:type="gramStart"/>
-      <w:r>
-        <w:rPr>
+      <w:r>
+        <w:rPr>
+          <w:rFonts w:cstheme="minorHAnsi"/>
           <w:b/>
           <w:bCs/>
         </w:rPr>
         <w:t>NLog.Extensions.Logging</w:t>
       </w:r>
       <w:proofErr w:type="spellEnd"/>
-      <w:proofErr w:type="gramEnd"/>
-      <w:r>
+      <w:r>
+        <w:rPr>
+          <w:rFonts w:cstheme="minorHAnsi"/>
+        </w:rPr>
         <w:t>)</w:t>
       </w:r>
     </w:p>
     <w:p>
       <w:pPr>
         <w:pStyle w:val="Paragraphedeliste"/>
+        <w:rPr>
+          <w:rFonts w:cstheme="minorHAnsi"/>
+        </w:rPr>
       </w:pPr>
     </w:p>
     <w:p>
@@ -82,8 +125,273 @@
         <w:pStyle w:val="Paragraphedeliste"/>
         <w:numPr>
           <w:ilvl w:val="0"/>
-          <w:numId w:val="1"/>
+          <w:numId w:val="4"/>
         </w:numPr>
+        <w:rPr>
+          <w:rFonts w:cstheme="minorHAnsi"/>
+        </w:rPr>
+      </w:pPr>
+      <w:r>
+        <w:rPr>
+          <w:rFonts w:cstheme="minorHAnsi"/>
+        </w:rPr>
+        <w:t>Création des modèles</w:t>
+      </w:r>
+    </w:p>
+    <w:p>
+      <w:pPr>
+        <w:pStyle w:val="Paragraphedeliste"/>
+        <w:rPr>
+          <w:rFonts w:cstheme="minorHAnsi"/>
+        </w:rPr>
+      </w:pPr>
+    </w:p>
+    <w:p>
+      <w:pPr>
+        <w:pStyle w:val="Paragraphedeliste"/>
+        <w:numPr>
+          <w:ilvl w:val="0"/>
+          <w:numId w:val="5"/>
+        </w:numPr>
+        <w:rPr>
+          <w:rFonts w:cstheme="minorHAnsi"/>
+        </w:rPr>
+      </w:pPr>
+      <w:r>
+        <w:rPr>
+          <w:rFonts w:cstheme="minorHAnsi"/>
+        </w:rPr>
+        <w:t>Création de la classe contextuelle (</w:t>
+      </w:r>
+      <w:proofErr w:type="spellStart"/>
+      <w:r>
+        <w:rPr>
+          <w:rFonts w:cstheme="minorHAnsi"/>
+        </w:rPr>
+        <w:t>RepositoryContext</w:t>
+      </w:r>
+      <w:proofErr w:type="spellEnd"/>
+      <w:r>
+        <w:rPr>
+          <w:rFonts w:cstheme="minorHAnsi"/>
+        </w:rPr>
+        <w:t>) et connexion à la BDD</w:t>
+      </w:r>
+    </w:p>
+    <w:p>
+      <w:pPr>
+        <w:pStyle w:val="Paragraphedeliste"/>
+        <w:numPr>
+          <w:ilvl w:val="0"/>
+          <w:numId w:val="6"/>
+        </w:numPr>
+        <w:rPr>
+          <w:rFonts w:cstheme="minorHAnsi"/>
+        </w:rPr>
+      </w:pPr>
+      <w:r>
+        <w:rPr>
+          <w:rFonts w:cstheme="minorHAnsi"/>
+        </w:rPr>
+        <w:t xml:space="preserve">Installer la bibliothèque </w:t>
+      </w:r>
+      <w:proofErr w:type="spellStart"/>
+      <w:r>
+        <w:rPr>
+          <w:rFonts w:cstheme="minorHAnsi"/>
+          <w:color w:val="781616"/>
+          <w:sz w:val="23"/>
+          <w:szCs w:val="23"/>
+        </w:rPr>
+        <w:t>Pomelo.EntityFrameworkCore.MySql</w:t>
+      </w:r>
+      <w:proofErr w:type="spellEnd"/>
+      <w:r>
+        <w:rPr>
+          <w:rFonts w:cstheme="minorHAnsi"/>
+          <w:color w:val="781616"/>
+          <w:sz w:val="23"/>
+          <w:szCs w:val="23"/>
+        </w:rPr>
+        <w:t xml:space="preserve"> </w:t>
+      </w:r>
+      <w:r>
+        <w:rPr>
+          <w:rFonts w:cstheme="minorHAnsi"/>
+          <w:sz w:val="23"/>
+          <w:szCs w:val="23"/>
+        </w:rPr>
+        <w:t>pour permettre la communication entre .NET C</w:t>
+      </w:r>
+      <w:proofErr w:type="spellStart"/>
+      <w:r>
+        <w:rPr>
+          <w:rFonts w:cstheme="minorHAnsi"/>
+          <w:sz w:val="23"/>
+          <w:szCs w:val="23"/>
+        </w:rPr>
+        <w:t>ore</w:t>
+      </w:r>
+      <w:proofErr w:type="spellEnd"/>
+      <w:r>
+        <w:rPr>
+          <w:rFonts w:cstheme="minorHAnsi"/>
+          <w:sz w:val="23"/>
+          <w:szCs w:val="23"/>
+        </w:rPr>
+        <w:t xml:space="preserve"> et la </w:t>
+      </w:r>
+      <w:proofErr w:type="spellStart"/>
+      <w:r>
+        <w:rPr>
+          <w:rFonts w:cstheme="minorHAnsi"/>
+          <w:sz w:val="23"/>
+          <w:szCs w:val="23"/>
+        </w:rPr>
+        <w:t>bdd</w:t>
+      </w:r>
+      <w:proofErr w:type="spellEnd"/>
+      <w:r>
+        <w:rPr>
+          <w:rFonts w:cstheme="minorHAnsi"/>
+          <w:sz w:val="23"/>
+          <w:szCs w:val="23"/>
+        </w:rPr>
+        <w:t xml:space="preserve"> MySQL.</w:t>
+      </w:r>
+    </w:p>
+    <w:p>
+      <w:pPr>
+        <w:pStyle w:val="Paragraphedeliste"/>
+        <w:numPr>
+          <w:ilvl w:val="0"/>
+          <w:numId w:val="6"/>
+        </w:numPr>
+        <w:rPr>
+          <w:rFonts w:cstheme="minorHAnsi"/>
+        </w:rPr>
+      </w:pPr>
+      <w:r>
+        <w:rPr>
+          <w:rFonts w:cstheme="minorHAnsi"/>
+          <w:sz w:val="23"/>
+          <w:szCs w:val="23"/>
+        </w:rPr>
+        <w:t>Création d’un référentiel générique qui servira pour toutes les méthodes CRUD</w:t>
+      </w:r>
+    </w:p>
+    <w:p>
+      <w:pPr>
+        <w:pStyle w:val="Paragraphedeliste"/>
+        <w:numPr>
+          <w:ilvl w:val="0"/>
+          <w:numId w:val="6"/>
+        </w:numPr>
+        <w:rPr>
+          <w:rFonts w:cstheme="minorHAnsi"/>
+        </w:rPr>
+      </w:pPr>
+      <w:r>
+        <w:rPr>
+          <w:rFonts w:cstheme="minorHAnsi"/>
+          <w:sz w:val="23"/>
+          <w:szCs w:val="23"/>
+        </w:rPr>
+        <w:t>Création des classes d’utilisateurs</w:t>
+      </w:r>
+    </w:p>
+    <w:p>
+      <w:pPr>
+        <w:pStyle w:val="Paragraphedeliste"/>
+        <w:numPr>
+          <w:ilvl w:val="0"/>
+          <w:numId w:val="6"/>
+        </w:numPr>
+        <w:rPr>
+          <w:rFonts w:cstheme="minorHAnsi"/>
+        </w:rPr>
+      </w:pPr>
+      <w:r>
+        <w:rPr>
+          <w:rFonts w:cstheme="minorHAnsi"/>
+          <w:sz w:val="23"/>
+          <w:szCs w:val="23"/>
+        </w:rPr>
+        <w:t xml:space="preserve">Création d’un </w:t>
+      </w:r>
+      <w:proofErr w:type="spellStart"/>
+      <w:r>
+        <w:rPr>
+          <w:rFonts w:cstheme="minorHAnsi"/>
+          <w:sz w:val="23"/>
+          <w:szCs w:val="23"/>
+        </w:rPr>
+        <w:t>wrapper</w:t>
+      </w:r>
+      <w:proofErr w:type="spellEnd"/>
+      <w:r>
+        <w:rPr>
+          <w:rFonts w:cstheme="minorHAnsi"/>
+          <w:sz w:val="23"/>
+          <w:szCs w:val="23"/>
+        </w:rPr>
+        <w:t xml:space="preserve"> (enveloppe)</w:t>
+      </w:r>
+      <w:r>
+        <w:rPr>
+          <w:rFonts w:cstheme="minorHAnsi"/>
+          <w:sz w:val="23"/>
+          <w:szCs w:val="23"/>
+        </w:rPr>
+        <w:t xml:space="preserve"> de référentiel</w:t>
+      </w:r>
+    </w:p>
+    <w:p>
+      <w:pPr>
+        <w:pStyle w:val="Paragraphedeliste"/>
+        <w:numPr>
+          <w:ilvl w:val="0"/>
+          <w:numId w:val="5"/>
+        </w:numPr>
+        <w:rPr>
+          <w:rFonts w:cstheme="minorHAnsi"/>
+        </w:rPr>
+      </w:pPr>
+    </w:p>
+    <w:p>
+      <w:pPr>
+        <w:pStyle w:val="Paragraphedeliste"/>
+        <w:rPr>
+          <w:rFonts w:cstheme="minorHAnsi"/>
+        </w:rPr>
+      </w:pPr>
+    </w:p>
+    <w:p>
+      <w:pPr>
+        <w:pStyle w:val="Paragraphedeliste"/>
+        <w:numPr>
+          <w:ilvl w:val="0"/>
+          <w:numId w:val="4"/>
+        </w:numPr>
+        <w:rPr>
+          <w:rFonts w:cstheme="minorHAnsi"/>
+        </w:rPr>
+      </w:pPr>
+    </w:p>
+    <w:p>
+      <w:pPr>
+        <w:pStyle w:val="Paragraphedeliste"/>
+        <w:rPr>
+          <w:rFonts w:cstheme="minorHAnsi"/>
+        </w:rPr>
+      </w:pPr>
+    </w:p>
+    <w:p>
+      <w:pPr>
+        <w:ind w:left="360"/>
+        <w:rPr>
+          <w:rFonts w:cstheme="minorHAnsi"/>
+        </w:rPr>
       </w:pPr>
     </w:p>
     <w:sectPr>
@@ -99,6 +407,119 @@
 <file path=word/numbering.xml><?xml version="1.0" encoding="utf-8"?>
 <w:numbering xmlns:wpc="http://schemas.microsoft.com/office/word/2010/wordprocessingCanvas" xmlns:cx="http://schemas.microsoft.com/office/drawing/2014/chartex" xmlns:cx1="http://schemas.microsoft.com/office/drawing/2015/9/8/chartex" xmlns:cx2="http://schemas.microsoft.com/office/drawing/2015/10/21/chartex" xmlns:cx3="http://schemas.microsoft.com/office/drawing/2016/5/9/chartex" xmlns:cx4="http://schemas.microsoft.com/office/drawing/2016/5/10/chartex" xmlns:cx5="http://schemas.microsoft.com/office/drawing/2016/5/11/chartex" xmlns:cx6="http://schemas.microsoft.com/office/drawing/2016/5/12/chartex" xmlns:cx7="http://schemas.microsoft.com/office/drawing/2016/5/13/chartex" xmlns:cx8="http://schemas.microsoft.com/office/drawing/2016/5/14/chartex" xmlns:mc="http://schemas.openxmlformats.org/markup-compatibility/2006" xmlns:aink="http://schemas.microsoft.com/office/drawing/2016/ink" xmlns:am3d="http://schemas.microsoft.com/office/drawing/2017/model3d" xmlns:o="urn:schemas-microsoft-com:office:office" xmlns:oel="http://schemas.microsoft.com/office/2019/extlst" xmlns:r="http://schemas.openxmlformats.org/officeDocument/2006/relationships" xmlns:m="http://schemas.openxmlformats.org/officeDocument/2006/math" xmlns:v="urn:schemas-microsoft-com:vml" xmlns:wp14="http://schemas.microsoft.com/office/word/2010/wordprocessingDrawing" xmlns:wp="http://schemas.openxmlformats.org/drawingml/2006/wordprocessingDrawing" xmlns:w10="urn:schemas-microsoft-com:office:word" xmlns:w="http://schemas.openxmlformats.org/wordprocessingml/2006/main" xmlns:w14="http://schemas.microsoft.com/office/word/2010/wordml" xmlns:w15="http://schemas.microsoft.com/office/word/2012/wordml" xmlns:w16cex="http://schemas.microsoft.com/office/word/2018/wordml/cex" xmlns:w16cid="http://schemas.microsoft.com/office/word/2016/wordml/cid" xmlns:w16="http://schemas.microsoft.com/office/word/2018/wordml" xmlns:w16du="http://schemas.microsoft.com/office/word/2023/wordml/word16du" xmlns:w16sdtdh="http://schemas.microsoft.com/office/word/2020/wordml/sdtdatahash" xmlns:w16se="http://schemas.microsoft.com/office/word/2015/wordml/symex" xmlns:wpg="http://schemas.microsoft.com/office/word/2010/wordprocessingGroup" xmlns:wpi="http://schemas.microsoft.com/office/word/2010/wordprocessingInk" xmlns:wne="http://schemas.microsoft.com/office/word/2006/wordml" xmlns:wps="http://schemas.microsoft.com/office/word/2010/wordprocessingShape" mc:Ignorable="w14 w15 w16se w16cid w16 w16cex w16sdtdh wp14">
   <w:abstractNum w:abstractNumId="0" w15:restartNumberingAfterBreak="0">
+    <w:nsid w:val="229568F5"/>
+    <w:multiLevelType w:val="hybridMultilevel"/>
+    <w:tmpl w:val="8222F2C0"/>
+    <w:lvl w:ilvl="0" w:tplc="040C0001">
+      <w:start w:val="1"/>
+      <w:numFmt w:val="bullet"/>
+      <w:lvlText w:val=""/>
+      <w:lvlJc w:val="left"/>
+      <w:pPr>
+        <w:ind w:left="1440" w:hanging="360"/>
+      </w:pPr>
+      <w:rPr>
+        <w:rFonts w:ascii="Symbol" w:hAnsi="Symbol" w:hint="default"/>
+      </w:rPr>
+    </w:lvl>
+    <w:lvl w:ilvl="1" w:tplc="040C0003" w:tentative="1">
+      <w:start w:val="1"/>
+      <w:numFmt w:val="bullet"/>
+      <w:lvlText w:val="o"/>
+      <w:lvlJc w:val="left"/>
+      <w:pPr>
+        <w:ind w:left="2160" w:hanging="360"/>
+      </w:pPr>
+      <w:rPr>
+        <w:rFonts w:ascii="Courier New" w:hAnsi="Courier New" w:cs="Courier New" w:hint="default"/>
+      </w:rPr>
+    </w:lvl>
+    <w:lvl w:ilvl="2" w:tplc="040C0005" w:tentative="1">
+      <w:start w:val="1"/>
+      <w:numFmt w:val="bullet"/>
+      <w:lvlText w:val=""/>
+      <w:lvlJc w:val="left"/>
+      <w:pPr>
+        <w:ind w:left="2880" w:hanging="360"/>
+      </w:pPr>
+      <w:rPr>
+        <w:rFonts w:ascii="Wingdings" w:hAnsi="Wingdings" w:hint="default"/>
+      </w:rPr>
+    </w:lvl>
+    <w:lvl w:ilvl="3" w:tplc="040C0001" w:tentative="1">
+      <w:start w:val="1"/>
+      <w:numFmt w:val="bullet"/>
+      <w:lvlText w:val=""/>
+      <w:lvlJc w:val="left"/>
+      <w:pPr>
+        <w:ind w:left="3600" w:hanging="360"/>
+      </w:pPr>
+      <w:rPr>
+        <w:rFonts w:ascii="Symbol" w:hAnsi="Symbol" w:hint="default"/>
+      </w:rPr>
+    </w:lvl>
+    <w:lvl w:ilvl="4" w:tplc="040C0003" w:tentative="1">
+      <w:start w:val="1"/>
+      <w:numFmt w:val="bullet"/>
+      <w:lvlText w:val="o"/>
+      <w:lvlJc w:val="left"/>
+      <w:pPr>
+        <w:ind w:left="4320" w:hanging="360"/>
+      </w:pPr>
+      <w:rPr>
+        <w:rFonts w:ascii="Courier New" w:hAnsi="Courier New" w:cs="Courier New" w:hint="default"/>
+      </w:rPr>
+    </w:lvl>
+    <w:lvl w:ilvl="5" w:tplc="040C0005" w:tentative="1">
+      <w:start w:val="1"/>
+      <w:numFmt w:val="bullet"/>
+      <w:lvlText w:val=""/>
+      <w:lvlJc w:val="left"/>
+      <w:pPr>
+        <w:ind w:left="5040" w:hanging="360"/>
+      </w:pPr>
+      <w:rPr>
+        <w:rFonts w:ascii="Wingdings" w:hAnsi="Wingdings" w:hint="default"/>
+      </w:rPr>
+    </w:lvl>
+    <w:lvl w:ilvl="6" w:tplc="040C0001" w:tentative="1">
+      <w:start w:val="1"/>
+      <w:numFmt w:val="bullet"/>
+      <w:lvlText w:val=""/>
+      <w:lvlJc w:val="left"/>
+      <w:pPr>
+        <w:ind w:left="5760" w:hanging="360"/>
+      </w:pPr>
+      <w:rPr>
+        <w:rFonts w:ascii="Symbol" w:hAnsi="Symbol" w:hint="default"/>
+      </w:rPr>
+    </w:lvl>
+    <w:lvl w:ilvl="7" w:tplc="040C0003" w:tentative="1">
+      <w:start w:val="1"/>
+      <w:numFmt w:val="bullet"/>
+      <w:lvlText w:val="o"/>
+      <w:lvlJc w:val="left"/>
+      <w:pPr>
+        <w:ind w:left="6480" w:hanging="360"/>
+      </w:pPr>
+      <w:rPr>
+        <w:rFonts w:ascii="Courier New" w:hAnsi="Courier New" w:cs="Courier New" w:hint="default"/>
+      </w:rPr>
+    </w:lvl>
+    <w:lvl w:ilvl="8" w:tplc="040C0005" w:tentative="1">
+      <w:start w:val="1"/>
+      <w:numFmt w:val="bullet"/>
+      <w:lvlText w:val=""/>
+      <w:lvlJc w:val="left"/>
+      <w:pPr>
+        <w:ind w:left="7200" w:hanging="360"/>
+      </w:pPr>
+      <w:rPr>
+        <w:rFonts w:ascii="Wingdings" w:hAnsi="Wingdings" w:hint="default"/>
+      </w:rPr>
+    </w:lvl>
+  </w:abstractNum>
+  <w:abstractNum w:abstractNumId="1" w15:restartNumberingAfterBreak="0">
     <w:nsid w:val="459E7C63"/>
     <w:multiLevelType w:val="hybridMultilevel"/>
     <w:tmpl w:val="9BE420D2"/>
@@ -187,8 +608,393 @@
       </w:pPr>
     </w:lvl>
   </w:abstractNum>
+  <w:abstractNum w:abstractNumId="2" w15:restartNumberingAfterBreak="0">
+    <w:nsid w:val="625406CE"/>
+    <w:multiLevelType w:val="hybridMultilevel"/>
+    <w:tmpl w:val="93267F18"/>
+    <w:lvl w:ilvl="0" w:tplc="040C0011">
+      <w:start w:val="1"/>
+      <w:numFmt w:val="decimal"/>
+      <w:lvlText w:val="%1)"/>
+      <w:lvlJc w:val="left"/>
+      <w:pPr>
+        <w:ind w:left="1440" w:hanging="360"/>
+      </w:pPr>
+    </w:lvl>
+    <w:lvl w:ilvl="1" w:tplc="040C0019" w:tentative="1">
+      <w:start w:val="1"/>
+      <w:numFmt w:val="lowerLetter"/>
+      <w:lvlText w:val="%2."/>
+      <w:lvlJc w:val="left"/>
+      <w:pPr>
+        <w:ind w:left="2160" w:hanging="360"/>
+      </w:pPr>
+    </w:lvl>
+    <w:lvl w:ilvl="2" w:tplc="040C001B" w:tentative="1">
+      <w:start w:val="1"/>
+      <w:numFmt w:val="lowerRoman"/>
+      <w:lvlText w:val="%3."/>
+      <w:lvlJc w:val="right"/>
+      <w:pPr>
+        <w:ind w:left="2880" w:hanging="180"/>
+      </w:pPr>
+    </w:lvl>
+    <w:lvl w:ilvl="3" w:tplc="040C000F" w:tentative="1">
+      <w:start w:val="1"/>
+      <w:numFmt w:val="decimal"/>
+      <w:lvlText w:val="%4."/>
+      <w:lvlJc w:val="left"/>
+      <w:pPr>
+        <w:ind w:left="3600" w:hanging="360"/>
+      </w:pPr>
+    </w:lvl>
+    <w:lvl w:ilvl="4" w:tplc="040C0019" w:tentative="1">
+      <w:start w:val="1"/>
+      <w:numFmt w:val="lowerLetter"/>
+      <w:lvlText w:val="%5."/>
+      <w:lvlJc w:val="left"/>
+      <w:pPr>
+        <w:ind w:left="4320" w:hanging="360"/>
+      </w:pPr>
+    </w:lvl>
+    <w:lvl w:ilvl="5" w:tplc="040C001B" w:tentative="1">
+      <w:start w:val="1"/>
+      <w:numFmt w:val="lowerRoman"/>
+      <w:lvlText w:val="%6."/>
+      <w:lvlJc w:val="right"/>
+      <w:pPr>
+        <w:ind w:left="5040" w:hanging="180"/>
+      </w:pPr>
+    </w:lvl>
+    <w:lvl w:ilvl="6" w:tplc="040C000F" w:tentative="1">
+      <w:start w:val="1"/>
+      <w:numFmt w:val="decimal"/>
+      <w:lvlText w:val="%7."/>
+      <w:lvlJc w:val="left"/>
+      <w:pPr>
+        <w:ind w:left="5760" w:hanging="360"/>
+      </w:pPr>
+    </w:lvl>
+    <w:lvl w:ilvl="7" w:tplc="040C0019" w:tentative="1">
+      <w:start w:val="1"/>
+      <w:numFmt w:val="lowerLetter"/>
+      <w:lvlText w:val="%8."/>
+      <w:lvlJc w:val="left"/>
+      <w:pPr>
+        <w:ind w:left="6480" w:hanging="360"/>
+      </w:pPr>
+    </w:lvl>
+    <w:lvl w:ilvl="8" w:tplc="040C001B" w:tentative="1">
+      <w:start w:val="1"/>
+      <w:numFmt w:val="lowerRoman"/>
+      <w:lvlText w:val="%9."/>
+      <w:lvlJc w:val="right"/>
+      <w:pPr>
+        <w:ind w:left="7200" w:hanging="180"/>
+      </w:pPr>
+    </w:lvl>
+  </w:abstractNum>
+  <w:abstractNum w:abstractNumId="3" w15:restartNumberingAfterBreak="0">
+    <w:nsid w:val="6DEE086D"/>
+    <w:multiLevelType w:val="hybridMultilevel"/>
+    <w:tmpl w:val="D646C608"/>
+    <w:lvl w:ilvl="0" w:tplc="040C0013">
+      <w:start w:val="1"/>
+      <w:numFmt w:val="upperRoman"/>
+      <w:lvlText w:val="%1."/>
+      <w:lvlJc w:val="right"/>
+      <w:pPr>
+        <w:ind w:left="720" w:hanging="360"/>
+      </w:pPr>
+    </w:lvl>
+    <w:lvl w:ilvl="1" w:tplc="040C0019" w:tentative="1">
+      <w:start w:val="1"/>
+      <w:numFmt w:val="lowerLetter"/>
+      <w:lvlText w:val="%2."/>
+      <w:lvlJc w:val="left"/>
+      <w:pPr>
+        <w:ind w:left="1440" w:hanging="360"/>
+      </w:pPr>
+    </w:lvl>
+    <w:lvl w:ilvl="2" w:tplc="040C001B" w:tentative="1">
+      <w:start w:val="1"/>
+      <w:numFmt w:val="lowerRoman"/>
+      <w:lvlText w:val="%3."/>
+      <w:lvlJc w:val="right"/>
+      <w:pPr>
+        <w:ind w:left="2160" w:hanging="180"/>
+      </w:pPr>
+    </w:lvl>
+    <w:lvl w:ilvl="3" w:tplc="040C000F" w:tentative="1">
+      <w:start w:val="1"/>
+      <w:numFmt w:val="decimal"/>
+      <w:lvlText w:val="%4."/>
+      <w:lvlJc w:val="left"/>
+      <w:pPr>
+        <w:ind w:left="2880" w:hanging="360"/>
+      </w:pPr>
+    </w:lvl>
+    <w:lvl w:ilvl="4" w:tplc="040C0019" w:tentative="1">
+      <w:start w:val="1"/>
+      <w:numFmt w:val="lowerLetter"/>
+      <w:lvlText w:val="%5."/>
+      <w:lvlJc w:val="left"/>
+      <w:pPr>
+        <w:ind w:left="3600" w:hanging="360"/>
+      </w:pPr>
+    </w:lvl>
+    <w:lvl w:ilvl="5" w:tplc="040C001B" w:tentative="1">
+      <w:start w:val="1"/>
+      <w:numFmt w:val="lowerRoman"/>
+      <w:lvlText w:val="%6."/>
+      <w:lvlJc w:val="right"/>
+      <w:pPr>
+        <w:ind w:left="4320" w:hanging="180"/>
+      </w:pPr>
+    </w:lvl>
+    <w:lvl w:ilvl="6" w:tplc="040C000F" w:tentative="1">
+      <w:start w:val="1"/>
+      <w:numFmt w:val="decimal"/>
+      <w:lvlText w:val="%7."/>
+      <w:lvlJc w:val="left"/>
+      <w:pPr>
+        <w:ind w:left="5040" w:hanging="360"/>
+      </w:pPr>
+    </w:lvl>
+    <w:lvl w:ilvl="7" w:tplc="040C0019" w:tentative="1">
+      <w:start w:val="1"/>
+      <w:numFmt w:val="lowerLetter"/>
+      <w:lvlText w:val="%8."/>
+      <w:lvlJc w:val="left"/>
+      <w:pPr>
+        <w:ind w:left="5760" w:hanging="360"/>
+      </w:pPr>
+    </w:lvl>
+    <w:lvl w:ilvl="8" w:tplc="040C001B" w:tentative="1">
+      <w:start w:val="1"/>
+      <w:numFmt w:val="lowerRoman"/>
+      <w:lvlText w:val="%9."/>
+      <w:lvlJc w:val="right"/>
+      <w:pPr>
+        <w:ind w:left="6480" w:hanging="180"/>
+      </w:pPr>
+    </w:lvl>
+  </w:abstractNum>
+  <w:abstractNum w:abstractNumId="4" w15:restartNumberingAfterBreak="0">
+    <w:nsid w:val="71767EB2"/>
+    <w:multiLevelType w:val="hybridMultilevel"/>
+    <w:tmpl w:val="3B8A75C6"/>
+    <w:lvl w:ilvl="0" w:tplc="324288F2">
+      <w:numFmt w:val="bullet"/>
+      <w:lvlText w:val="-"/>
+      <w:lvlJc w:val="left"/>
+      <w:pPr>
+        <w:ind w:left="1800" w:hanging="360"/>
+      </w:pPr>
+      <w:rPr>
+        <w:rFonts w:ascii="Calibri" w:eastAsiaTheme="minorHAnsi" w:hAnsi="Calibri" w:cs="Calibri" w:hint="default"/>
+      </w:rPr>
+    </w:lvl>
+    <w:lvl w:ilvl="1" w:tplc="040C0003" w:tentative="1">
+      <w:start w:val="1"/>
+      <w:numFmt w:val="bullet"/>
+      <w:lvlText w:val="o"/>
+      <w:lvlJc w:val="left"/>
+      <w:pPr>
+        <w:ind w:left="2520" w:hanging="360"/>
+      </w:pPr>
+      <w:rPr>
+        <w:rFonts w:ascii="Courier New" w:hAnsi="Courier New" w:cs="Courier New" w:hint="default"/>
+      </w:rPr>
+    </w:lvl>
+    <w:lvl w:ilvl="2" w:tplc="040C0005" w:tentative="1">
+      <w:start w:val="1"/>
+      <w:numFmt w:val="bullet"/>
+      <w:lvlText w:val=""/>
+      <w:lvlJc w:val="left"/>
+      <w:pPr>
+        <w:ind w:left="3240" w:hanging="360"/>
+      </w:pPr>
+      <w:rPr>
+        <w:rFonts w:ascii="Wingdings" w:hAnsi="Wingdings" w:hint="default"/>
+      </w:rPr>
+    </w:lvl>
+    <w:lvl w:ilvl="3" w:tplc="040C0001" w:tentative="1">
+      <w:start w:val="1"/>
+      <w:numFmt w:val="bullet"/>
+      <w:lvlText w:val=""/>
+      <w:lvlJc w:val="left"/>
+      <w:pPr>
+        <w:ind w:left="3960" w:hanging="360"/>
+      </w:pPr>
+      <w:rPr>
+        <w:rFonts w:ascii="Symbol" w:hAnsi="Symbol" w:hint="default"/>
+      </w:rPr>
+    </w:lvl>
+    <w:lvl w:ilvl="4" w:tplc="040C0003" w:tentative="1">
+      <w:start w:val="1"/>
+      <w:numFmt w:val="bullet"/>
+      <w:lvlText w:val="o"/>
+      <w:lvlJc w:val="left"/>
+      <w:pPr>
+        <w:ind w:left="4680" w:hanging="360"/>
+      </w:pPr>
+      <w:rPr>
+        <w:rFonts w:ascii="Courier New" w:hAnsi="Courier New" w:cs="Courier New" w:hint="default"/>
+      </w:rPr>
+    </w:lvl>
+    <w:lvl w:ilvl="5" w:tplc="040C0005" w:tentative="1">
+      <w:start w:val="1"/>
+      <w:numFmt w:val="bullet"/>
+      <w:lvlText w:val=""/>
+      <w:lvlJc w:val="left"/>
+      <w:pPr>
+        <w:ind w:left="5400" w:hanging="360"/>
+      </w:pPr>
+      <w:rPr>
+        <w:rFonts w:ascii="Wingdings" w:hAnsi="Wingdings" w:hint="default"/>
+      </w:rPr>
+    </w:lvl>
+    <w:lvl w:ilvl="6" w:tplc="040C0001" w:tentative="1">
+      <w:start w:val="1"/>
+      <w:numFmt w:val="bullet"/>
+      <w:lvlText w:val=""/>
+      <w:lvlJc w:val="left"/>
+      <w:pPr>
+        <w:ind w:left="6120" w:hanging="360"/>
+      </w:pPr>
+      <w:rPr>
+        <w:rFonts w:ascii="Symbol" w:hAnsi="Symbol" w:hint="default"/>
+      </w:rPr>
+    </w:lvl>
+    <w:lvl w:ilvl="7" w:tplc="040C0003" w:tentative="1">
+      <w:start w:val="1"/>
+      <w:numFmt w:val="bullet"/>
+      <w:lvlText w:val="o"/>
+      <w:lvlJc w:val="left"/>
+      <w:pPr>
+        <w:ind w:left="6840" w:hanging="360"/>
+      </w:pPr>
+      <w:rPr>
+        <w:rFonts w:ascii="Courier New" w:hAnsi="Courier New" w:cs="Courier New" w:hint="default"/>
+      </w:rPr>
+    </w:lvl>
+    <w:lvl w:ilvl="8" w:tplc="040C0005" w:tentative="1">
+      <w:start w:val="1"/>
+      <w:numFmt w:val="bullet"/>
+      <w:lvlText w:val=""/>
+      <w:lvlJc w:val="left"/>
+      <w:pPr>
+        <w:ind w:left="7560" w:hanging="360"/>
+      </w:pPr>
+      <w:rPr>
+        <w:rFonts w:ascii="Wingdings" w:hAnsi="Wingdings" w:hint="default"/>
+      </w:rPr>
+    </w:lvl>
+  </w:abstractNum>
+  <w:abstractNum w:abstractNumId="5" w15:restartNumberingAfterBreak="0">
+    <w:nsid w:val="7277215F"/>
+    <w:multiLevelType w:val="hybridMultilevel"/>
+    <w:tmpl w:val="08CA72A6"/>
+    <w:lvl w:ilvl="0" w:tplc="040C000F">
+      <w:start w:val="1"/>
+      <w:numFmt w:val="decimal"/>
+      <w:lvlText w:val="%1."/>
+      <w:lvlJc w:val="left"/>
+      <w:pPr>
+        <w:ind w:left="720" w:hanging="360"/>
+      </w:pPr>
+    </w:lvl>
+    <w:lvl w:ilvl="1" w:tplc="040C0019" w:tentative="1">
+      <w:start w:val="1"/>
+      <w:numFmt w:val="lowerLetter"/>
+      <w:lvlText w:val="%2."/>
+      <w:lvlJc w:val="left"/>
+      <w:pPr>
+        <w:ind w:left="1440" w:hanging="360"/>
+      </w:pPr>
+    </w:lvl>
+    <w:lvl w:ilvl="2" w:tplc="040C001B" w:tentative="1">
+      <w:start w:val="1"/>
+      <w:numFmt w:val="lowerRoman"/>
+      <w:lvlText w:val="%3."/>
+      <w:lvlJc w:val="right"/>
+      <w:pPr>
+        <w:ind w:left="2160" w:hanging="180"/>
+      </w:pPr>
+    </w:lvl>
+    <w:lvl w:ilvl="3" w:tplc="040C000F" w:tentative="1">
+      <w:start w:val="1"/>
+      <w:numFmt w:val="decimal"/>
+      <w:lvlText w:val="%4."/>
+      <w:lvlJc w:val="left"/>
+      <w:pPr>
+        <w:ind w:left="2880" w:hanging="360"/>
+      </w:pPr>
+    </w:lvl>
+    <w:lvl w:ilvl="4" w:tplc="040C0019" w:tentative="1">
+      <w:start w:val="1"/>
+      <w:numFmt w:val="lowerLetter"/>
+      <w:lvlText w:val="%5."/>
+      <w:lvlJc w:val="left"/>
+      <w:pPr>
+        <w:ind w:left="3600" w:hanging="360"/>
+      </w:pPr>
+    </w:lvl>
+    <w:lvl w:ilvl="5" w:tplc="040C001B" w:tentative="1">
+      <w:start w:val="1"/>
+      <w:numFmt w:val="lowerRoman"/>
+      <w:lvlText w:val="%6."/>
+      <w:lvlJc w:val="right"/>
+      <w:pPr>
+        <w:ind w:left="4320" w:hanging="180"/>
+      </w:pPr>
+    </w:lvl>
+    <w:lvl w:ilvl="6" w:tplc="040C000F" w:tentative="1">
+      <w:start w:val="1"/>
+      <w:numFmt w:val="decimal"/>
+      <w:lvlText w:val="%7."/>
+      <w:lvlJc w:val="left"/>
+      <w:pPr>
+        <w:ind w:left="5040" w:hanging="360"/>
+      </w:pPr>
+    </w:lvl>
+    <w:lvl w:ilvl="7" w:tplc="040C0019" w:tentative="1">
+      <w:start w:val="1"/>
+      <w:numFmt w:val="lowerLetter"/>
+      <w:lvlText w:val="%8."/>
+      <w:lvlJc w:val="left"/>
+      <w:pPr>
+        <w:ind w:left="5760" w:hanging="360"/>
+      </w:pPr>
+    </w:lvl>
+    <w:lvl w:ilvl="8" w:tplc="040C001B" w:tentative="1">
+      <w:start w:val="1"/>
+      <w:numFmt w:val="lowerRoman"/>
+      <w:lvlText w:val="%9."/>
+      <w:lvlJc w:val="right"/>
+      <w:pPr>
+        <w:ind w:left="6480" w:hanging="180"/>
+      </w:pPr>
+    </w:lvl>
+  </w:abstractNum>
   <w:num w:numId="1" w16cid:durableId="944774814">
+    <w:abstractNumId w:val="1"/>
+  </w:num>
+  <w:num w:numId="2" w16cid:durableId="1838840900">
     <w:abstractNumId w:val="0"/>
+  </w:num>
+  <w:num w:numId="3" w16cid:durableId="923221936">
+    <w:abstractNumId w:val="5"/>
+  </w:num>
+  <w:num w:numId="4" w16cid:durableId="243103898">
+    <w:abstractNumId w:val="3"/>
+  </w:num>
+  <w:num w:numId="5" w16cid:durableId="539513530">
+    <w:abstractNumId w:val="2"/>
+  </w:num>
+  <w:num w:numId="6" w16cid:durableId="495460767">
+    <w:abstractNumId w:val="4"/>
   </w:num>
 </w:numbering>
 </file>

</xml_diff>

<commit_message>
Comment travailler avec les requêtes GET, utiliser les DTO avec la bibliothèque AutoMapper
</commit_message>
<xml_diff>
--- a/Notes.docx
+++ b/Notes.docx
@@ -377,6 +377,173 @@
           <w:rFonts w:cstheme="minorHAnsi"/>
         </w:rPr>
       </w:pPr>
+      <w:r>
+        <w:rPr>
+          <w:rFonts w:cstheme="minorHAnsi"/>
+        </w:rPr>
+        <w:t>Comment gérer les requêtes GET</w:t>
+      </w:r>
+    </w:p>
+    <w:p>
+      <w:pPr>
+        <w:pStyle w:val="Paragraphedeliste"/>
+        <w:numPr>
+          <w:ilvl w:val="0"/>
+          <w:numId w:val="5"/>
+        </w:numPr>
+        <w:rPr>
+          <w:rFonts w:cstheme="minorHAnsi"/>
+        </w:rPr>
+      </w:pPr>
+      <w:r>
+        <w:rPr>
+          <w:rFonts w:ascii="Open Sans" w:hAnsi="Open Sans" w:cs="Open Sans"/>
+          <w:b/>
+          <w:bCs/>
+          <w:color w:val="000000"/>
+          <w:sz w:val="23"/>
+          <w:szCs w:val="23"/>
+          <w:shd w:val="clear" w:color="auto" w:fill="FFFFFF"/>
+        </w:rPr>
+        <w:t>DTO (Data Transfer Object)</w:t>
+      </w:r>
+      <w:r>
+        <w:rPr>
+          <w:rFonts w:ascii="Open Sans" w:hAnsi="Open Sans" w:cs="Open Sans"/>
+          <w:color w:val="000000"/>
+          <w:sz w:val="23"/>
+          <w:szCs w:val="23"/>
+          <w:shd w:val="clear" w:color="auto" w:fill="FFFFFF"/>
+        </w:rPr>
+        <w:t xml:space="preserve"> : </w:t>
+      </w:r>
+      <w:r>
+        <w:rPr>
+          <w:rFonts w:ascii="Open Sans" w:hAnsi="Open Sans" w:cs="Open Sans"/>
+          <w:color w:val="000000"/>
+          <w:sz w:val="23"/>
+          <w:szCs w:val="23"/>
+          <w:shd w:val="clear" w:color="auto" w:fill="FFFFFF"/>
+        </w:rPr>
+        <w:t>sert à transférer des données du serveur au client</w:t>
+      </w:r>
+    </w:p>
+    <w:p>
+      <w:pPr>
+        <w:pStyle w:val="Paragraphedeliste"/>
+        <w:numPr>
+          <w:ilvl w:val="0"/>
+          <w:numId w:val="5"/>
+        </w:numPr>
+        <w:rPr>
+          <w:rFonts w:cstheme="minorHAnsi"/>
+        </w:rPr>
+      </w:pPr>
+      <w:proofErr w:type="spellStart"/>
+      <w:r>
+        <w:rPr>
+          <w:rFonts w:ascii="Open Sans" w:hAnsi="Open Sans" w:cs="Open Sans"/>
+          <w:b/>
+          <w:bCs/>
+          <w:color w:val="000000"/>
+          <w:sz w:val="23"/>
+          <w:szCs w:val="23"/>
+          <w:shd w:val="clear" w:color="auto" w:fill="FFFFFF"/>
+        </w:rPr>
+        <w:t>AutoMapper</w:t>
+      </w:r>
+      <w:proofErr w:type="spellEnd"/>
+      <w:r>
+        <w:rPr>
+          <w:rFonts w:ascii="Open Sans" w:hAnsi="Open Sans" w:cs="Open Sans"/>
+          <w:b/>
+          <w:bCs/>
+          <w:color w:val="000000"/>
+          <w:sz w:val="23"/>
+          <w:szCs w:val="23"/>
+          <w:shd w:val="clear" w:color="auto" w:fill="FFFFFF"/>
+        </w:rPr>
+        <w:t> </w:t>
+      </w:r>
+      <w:r>
+        <w:rPr>
+          <w:rFonts w:cstheme="minorHAnsi"/>
+        </w:rPr>
+        <w:t>:</w:t>
+      </w:r>
+      <w:r>
+        <w:rPr>
+          <w:rFonts w:cstheme="minorHAnsi"/>
+        </w:rPr>
+        <w:t xml:space="preserve"> </w:t>
+      </w:r>
+      <w:r>
+        <w:rPr>
+          <w:rFonts w:ascii="Open Sans" w:hAnsi="Open Sans" w:cs="Open Sans"/>
+          <w:color w:val="000000"/>
+          <w:sz w:val="23"/>
+          <w:szCs w:val="23"/>
+          <w:shd w:val="clear" w:color="auto" w:fill="FFFFFF"/>
+        </w:rPr>
+        <w:t>est une bibliothèque qui aide à mapper différents objets</w:t>
+      </w:r>
+      <w:r>
+        <w:rPr>
+          <w:rFonts w:ascii="Open Sans" w:hAnsi="Open Sans" w:cs="Open Sans"/>
+          <w:color w:val="000000"/>
+          <w:sz w:val="23"/>
+          <w:szCs w:val="23"/>
+          <w:shd w:val="clear" w:color="auto" w:fill="FFFFFF"/>
+        </w:rPr>
+        <w:t>. (</w:t>
+      </w:r>
+      <w:r>
+        <w:rPr>
+          <w:rFonts w:ascii="Consolas" w:hAnsi="Consolas"/>
+          <w:color w:val="781616"/>
+          <w:sz w:val="23"/>
+          <w:szCs w:val="23"/>
+        </w:rPr>
+        <w:t xml:space="preserve">PM&gt; Install-Package </w:t>
+      </w:r>
+      <w:proofErr w:type="spellStart"/>
+      <w:r>
+        <w:rPr>
+          <w:rFonts w:ascii="Consolas" w:hAnsi="Consolas"/>
+          <w:color w:val="781616"/>
+          <w:sz w:val="23"/>
+          <w:szCs w:val="23"/>
+        </w:rPr>
+        <w:t>AutoMapper.Extensions.Microsoft.DependencyInjection</w:t>
+      </w:r>
+      <w:proofErr w:type="spellEnd"/>
+      <w:r>
+        <w:rPr>
+          <w:rFonts w:ascii="Consolas" w:hAnsi="Consolas"/>
+          <w:color w:val="781616"/>
+          <w:sz w:val="23"/>
+          <w:szCs w:val="23"/>
+        </w:rPr>
+        <w:t>)</w:t>
+      </w:r>
+    </w:p>
+    <w:p>
+      <w:pPr>
+        <w:pStyle w:val="Paragraphedeliste"/>
+        <w:numPr>
+          <w:ilvl w:val="0"/>
+          <w:numId w:val="4"/>
+        </w:numPr>
+        <w:rPr>
+          <w:rFonts w:cstheme="minorHAnsi"/>
+        </w:rPr>
+      </w:pPr>
+      <w:r>
+        <w:rPr>
+          <w:rFonts w:cstheme="minorHAnsi"/>
+        </w:rPr>
+        <w:t>test</w:t>
+      </w:r>
     </w:p>
     <w:p>
       <w:pPr>
@@ -611,7 +778,7 @@
   <w:abstractNum w:abstractNumId="2" w15:restartNumberingAfterBreak="0">
     <w:nsid w:val="625406CE"/>
     <w:multiLevelType w:val="hybridMultilevel"/>
-    <w:tmpl w:val="93267F18"/>
+    <w:tmpl w:val="BEA2FECC"/>
     <w:lvl w:ilvl="0" w:tplc="040C0011">
       <w:start w:val="1"/>
       <w:numFmt w:val="decimal"/>

</xml_diff>